<commit_message>
added typescript and nestjs
</commit_message>
<xml_diff>
--- a/full-stack-resume.docx
+++ b/full-stack-resume.docx
@@ -94,86 +94,6 @@
             </w:pPr>
             <w:r>
               <w:rPr>
-                <w:noProof/>
-              </w:rPr>
-              <mc:AlternateContent>
-                <mc:Choice Requires="wps">
-                  <w:drawing>
-                    <wp:anchor distT="0" distB="0" distL="114300" distR="114300" simplePos="0" relativeHeight="251659264" behindDoc="0" locked="0" layoutInCell="1" allowOverlap="1" wp14:anchorId="070E5FEE" wp14:editId="5C67A177">
-                      <wp:simplePos x="0" y="0"/>
-                      <wp:positionH relativeFrom="column">
-                        <wp:posOffset>3623066</wp:posOffset>
-                      </wp:positionH>
-                      <wp:positionV relativeFrom="paragraph">
-                        <wp:posOffset>-328099</wp:posOffset>
-                      </wp:positionV>
-                      <wp:extent cx="1570892" cy="1488831"/>
-                      <wp:effectExtent l="0" t="0" r="10795" b="16510"/>
-                      <wp:wrapNone/>
-                      <wp:docPr id="1" name="Oval 1"/>
-                      <wp:cNvGraphicFramePr/>
-                      <a:graphic xmlns:a="http://schemas.openxmlformats.org/drawingml/2006/main">
-                        <a:graphicData uri="http://schemas.microsoft.com/office/word/2010/wordprocessingShape">
-                          <wps:wsp>
-                            <wps:cNvSpPr/>
-                            <wps:spPr>
-                              <a:xfrm>
-                                <a:off x="0" y="0"/>
-                                <a:ext cx="1570892" cy="1488831"/>
-                              </a:xfrm>
-                              <a:prstGeom prst="ellipse">
-                                <a:avLst/>
-                              </a:prstGeom>
-                              <a:blipFill dpi="0" rotWithShape="1">
-                                <a:blip r:embed="rId11"/>
-                                <a:srcRect/>
-                                <a:stretch>
-                                  <a:fillRect l="-51000" t="-80000" r="-29000" b="-64000"/>
-                                </a:stretch>
-                              </a:blipFill>
-                              <a:ln/>
-                            </wps:spPr>
-                            <wps:style>
-                              <a:lnRef idx="2">
-                                <a:schemeClr val="accent6"/>
-                              </a:lnRef>
-                              <a:fillRef idx="1">
-                                <a:schemeClr val="lt1"/>
-                              </a:fillRef>
-                              <a:effectRef idx="0">
-                                <a:schemeClr val="accent6"/>
-                              </a:effectRef>
-                              <a:fontRef idx="minor">
-                                <a:schemeClr val="dk1"/>
-                              </a:fontRef>
-                            </wps:style>
-                            <wps:bodyPr rot="0" spcFirstLastPara="0" vertOverflow="overflow" horzOverflow="overflow" vert="horz" wrap="square" lIns="91440" tIns="45720" rIns="91440" bIns="45720" numCol="1" spcCol="0" rtlCol="0" fromWordArt="0" anchor="ctr" anchorCtr="0" forceAA="0" compatLnSpc="1">
-                              <a:prstTxWarp prst="textNoShape">
-                                <a:avLst/>
-                              </a:prstTxWarp>
-                              <a:noAutofit/>
-                            </wps:bodyPr>
-                          </wps:wsp>
-                        </a:graphicData>
-                      </a:graphic>
-                      <wp14:sizeRelV relativeFrom="margin">
-                        <wp14:pctHeight>0</wp14:pctHeight>
-                      </wp14:sizeRelV>
-                    </wp:anchor>
-                  </w:drawing>
-                </mc:Choice>
-                <mc:Fallback>
-                  <w:pict>
-                    <v:oval w14:anchorId="08015FC5" id="Oval 1" o:spid="_x0000_s1026" style="position:absolute;margin-left:285.3pt;margin-top:-25.85pt;width:123.7pt;height:117.25pt;z-index:251659264;visibility:visible;mso-wrap-style:square;mso-height-percent:0;mso-wrap-distance-left:9pt;mso-wrap-distance-top:0;mso-wrap-distance-right:9pt;mso-wrap-distance-bottom:0;mso-position-horizontal:absolute;mso-position-horizontal-relative:text;mso-position-vertical:absolute;mso-position-vertical-relative:text;mso-height-percent:0;mso-height-relative:margin;v-text-anchor:middle" o:gfxdata="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" strokecolor="#654c7a [3209]" strokeweight="1pt">
-                      <v:fill r:id="rId12" o:title="" recolor="t" rotate="t" type="frame"/>
-                      <v:stroke joinstyle="miter"/>
-                    </v:oval>
-                  </w:pict>
-                </mc:Fallback>
-              </mc:AlternateContent>
-            </w:r>
-            <w:r>
-              <w:rPr>
                 <w:b/>
                 <w:sz w:val="22"/>
                 <w:szCs w:val="24"/>
@@ -186,7 +106,23 @@
                 <w:sz w:val="22"/>
                 <w:szCs w:val="24"/>
               </w:rPr>
-              <w:t xml:space="preserve"> and Team lead</w:t>
+              <w:t xml:space="preserve"> </w:t>
+            </w:r>
+            <w:r>
+              <w:rPr>
+                <w:b/>
+                <w:sz w:val="22"/>
+                <w:szCs w:val="24"/>
+              </w:rPr>
+              <w:t>/</w:t>
+            </w:r>
+            <w:r>
+              <w:rPr>
+                <w:b/>
+                <w:sz w:val="22"/>
+                <w:szCs w:val="24"/>
+              </w:rPr>
+              <w:t>Team lead</w:t>
             </w:r>
           </w:p>
           <w:p>
@@ -228,14 +164,16 @@
               <w:rPr>
                 <w:bCs w:val="0"/>
                 <w:color w:val="002060"/>
+                <w:lang w:val="de-DE"/>
               </w:rPr>
             </w:pPr>
-            <w:hyperlink r:id="rId13" w:history="1">
+            <w:hyperlink r:id="rId11" w:history="1">
               <w:r>
                 <w:rPr>
                   <w:rStyle w:val="Hyperlink"/>
                   <w:bCs w:val="0"/>
                   <w:color w:val="002060"/>
+                  <w:lang w:val="de-DE"/>
                 </w:rPr>
                 <w:t>Germany, Düsseldorf 40217</w:t>
               </w:r>
@@ -246,13 +184,15 @@
               <w:rPr>
                 <w:bCs w:val="0"/>
                 <w:color w:val="002060"/>
+                <w:lang w:val="de-DE"/>
               </w:rPr>
             </w:pPr>
-            <w:hyperlink r:id="rId14" w:history="1">
+            <w:hyperlink r:id="rId12" w:history="1">
               <w:r>
                 <w:rPr>
                   <w:rStyle w:val="Hyperlink"/>
                   <w:color w:val="002060"/>
+                  <w:lang w:val="de-DE"/>
                 </w:rPr>
                 <w:t>Babak.zarrinbal@gmail.com</w:t>
               </w:r>
@@ -373,7 +313,6 @@
                 <w:color w:val="002060"/>
                 <w:sz w:val="14"/>
                 <w:szCs w:val="16"/>
-                <w:lang w:val="de-DE"/>
               </w:rPr>
             </w:pPr>
             <w:r>
@@ -388,7 +327,6 @@
               <w:rPr>
                 <w:b/>
                 <w:color w:val="002060"/>
-                <w:lang w:val="de-DE"/>
               </w:rPr>
               <w:instrText>HYPERLINK "https://linkedin.com/in/babak-zarrinbal/"</w:instrText>
             </w:r>
@@ -413,7 +351,6 @@
                 <w:b/>
                 <w:bCs w:val="0"/>
                 <w:color w:val="002060"/>
-                <w:lang w:val="de-DE"/>
               </w:rPr>
               <w:t>LinkedIn</w:t>
             </w:r>
@@ -422,7 +359,6 @@
                 <w:rStyle w:val="Hyperlink"/>
                 <w:bCs w:val="0"/>
                 <w:color w:val="002060"/>
-                <w:lang w:val="de-DE"/>
               </w:rPr>
               <w:t xml:space="preserve">: </w:t>
             </w:r>
@@ -433,7 +369,6 @@
                 <w:color w:val="002060"/>
                 <w:sz w:val="14"/>
                 <w:szCs w:val="16"/>
-                <w:lang w:val="de-DE"/>
               </w:rPr>
               <w:t>https://linkedin.com/in/babak-zarrinbal/</w:t>
             </w:r>
@@ -444,7 +379,6 @@
               <w:ind w:left="670"/>
               <w:rPr>
                 <w:color w:val="002060"/>
-                <w:lang w:val="de-DE"/>
               </w:rPr>
             </w:pPr>
             <w:r>
@@ -635,7 +569,7 @@
                 <w:color w:val="002060"/>
               </w:rPr>
             </w:pPr>
-            <w:hyperlink r:id="rId15" w:history="1">
+            <w:hyperlink r:id="rId13" w:history="1">
               <w:r>
                 <w:rPr>
                   <w:rStyle w:val="Hyperlink"/>
@@ -1040,7 +974,13 @@
               <w:rPr>
                 <w:rFonts w:asciiTheme="minorBidi" w:hAnsiTheme="minorBidi"/>
               </w:rPr>
-              <w:t>Nginx,</w:t>
+              <w:t>CI/CD, GitHub Actions, Jenkins</w:t>
+            </w:r>
+            <w:r>
+              <w:rPr>
+                <w:rFonts w:asciiTheme="minorBidi" w:hAnsiTheme="minorBidi"/>
+              </w:rPr>
+              <w:t>,</w:t>
             </w:r>
             <w:r>
               <w:rPr>
@@ -1061,7 +1001,35 @@
                 <w:rFonts w:asciiTheme="minorBidi" w:hAnsiTheme="minorBidi"/>
                 <w:bCs/>
               </w:rPr>
-              <w:t xml:space="preserve"> Docker, Rancher, Amazon cloud (Ec2, cloud, bucket, etc.), Oracle cloud, Azure cloud, google cloud.</w:t>
+              <w:t xml:space="preserve"> Docker, Rancher,</w:t>
+            </w:r>
+            <w:r>
+              <w:rPr>
+                <w:rFonts w:asciiTheme="minorBidi" w:hAnsiTheme="minorBidi"/>
+                <w:bCs/>
+              </w:rPr>
+              <w:t xml:space="preserve"> </w:t>
+            </w:r>
+            <w:r>
+              <w:rPr>
+                <w:rFonts w:asciiTheme="minorBidi" w:hAnsiTheme="minorBidi"/>
+                <w:bCs/>
+              </w:rPr>
+              <w:t xml:space="preserve">Oracle cloud, Azure cloud, </w:t>
+            </w:r>
+            <w:r>
+              <w:rPr>
+                <w:rFonts w:asciiTheme="minorBidi" w:hAnsiTheme="minorBidi"/>
+                <w:bCs/>
+              </w:rPr>
+              <w:t>G</w:t>
+            </w:r>
+            <w:r>
+              <w:rPr>
+                <w:rFonts w:asciiTheme="minorBidi" w:hAnsiTheme="minorBidi"/>
+                <w:bCs/>
+              </w:rPr>
+              <w:t>oogle cloud.</w:t>
             </w:r>
           </w:p>
         </w:tc>
@@ -1342,7 +1310,35 @@
                 <w:rFonts w:asciiTheme="minorBidi" w:hAnsiTheme="minorBidi"/>
                 <w:bCs/>
               </w:rPr>
-              <w:t>ReactJS, VueJS, Angular, AngularJS, React Native, ElectronJS, ExpressJS, FastifyJS, SocketIO, SailsJS, NextJS, TypeScript, Webpack, Gulp, Grunt, Sass, Less, Laravel, Drupal, symphony, and lots and lots of side framework for NodeJS, React, Vue and Angular, Laravel and Drupal</w:t>
+              <w:t xml:space="preserve">TypeScript, NestJs, </w:t>
+            </w:r>
+            <w:r>
+              <w:rPr>
+                <w:rFonts w:asciiTheme="minorBidi" w:hAnsiTheme="minorBidi"/>
+                <w:bCs/>
+              </w:rPr>
+              <w:t xml:space="preserve">GraphQL, </w:t>
+            </w:r>
+            <w:r>
+              <w:rPr>
+                <w:rFonts w:asciiTheme="minorBidi" w:hAnsiTheme="minorBidi"/>
+                <w:bCs/>
+              </w:rPr>
+              <w:t xml:space="preserve">ReactJS, </w:t>
+            </w:r>
+            <w:r>
+              <w:rPr>
+                <w:rFonts w:asciiTheme="minorBidi" w:hAnsiTheme="minorBidi"/>
+                <w:bCs/>
+              </w:rPr>
+              <w:t xml:space="preserve">NextJS, </w:t>
+            </w:r>
+            <w:r>
+              <w:rPr>
+                <w:rFonts w:asciiTheme="minorBidi" w:hAnsiTheme="minorBidi"/>
+                <w:bCs/>
+              </w:rPr>
+              <w:t>VueJS, Angular, AngularJS, React Native, ElectronJS, ExpressJS, FastifyJS, SocketIO, SailsJS, Webpack, Gulp, Grunt, Sass, Less, Laravel, Drupal, symphony, and lots and lots of side framework for NodeJS, React, Vue and Angular, Laravel and Drupal</w:t>
             </w:r>
           </w:p>
           <w:p>
@@ -5724,6 +5720,39 @@
 </file>
 
 <file path=customXml/item1.xml><?xml version="1.0" encoding="utf-8"?>
+<p:properties xmlns:p="http://schemas.microsoft.com/office/2006/metadata/properties" xmlns:xsi="http://www.w3.org/2001/XMLSchema-instance" xmlns:pc="http://schemas.microsoft.com/office/infopath/2007/PartnerControls">
+  <documentManagement>
+    <_ip_UnifiedCompliancePolicyUIAction xmlns="http://schemas.microsoft.com/sharepoint/v3" xsi:nil="true"/>
+    <Image xmlns="71af3243-3dd4-4a8d-8c0d-dd76da1f02a5">
+      <Url xsi:nil="true"/>
+      <Description xsi:nil="true"/>
+    </Image>
+    <Status xmlns="71af3243-3dd4-4a8d-8c0d-dd76da1f02a5">Not started</Status>
+    <Background xmlns="71af3243-3dd4-4a8d-8c0d-dd76da1f02a5">false</Background>
+    <_ip_UnifiedCompliancePolicyProperties xmlns="http://schemas.microsoft.com/sharepoint/v3" xsi:nil="true"/>
+    <ImageTagsTaxHTField xmlns="71af3243-3dd4-4a8d-8c0d-dd76da1f02a5">
+      <Terms xmlns="http://schemas.microsoft.com/office/infopath/2007/PartnerControls"/>
+    </ImageTagsTaxHTField>
+    <TaxCatchAll xmlns="230e9df3-be65-4c73-a93b-d1236ebd677e" xsi:nil="true"/>
+    <MediaServiceKeyPoints xmlns="71af3243-3dd4-4a8d-8c0d-dd76da1f02a5" xsi:nil="true"/>
+  </documentManagement>
+</p:properties>
+</file>
+
+<file path=customXml/item2.xml><?xml version="1.0" encoding="utf-8"?>
+<b:Sources xmlns:b="http://schemas.openxmlformats.org/officeDocument/2006/bibliography" xmlns="http://schemas.openxmlformats.org/officeDocument/2006/bibliography" SelectedStyle="\APASixthEditionOfficeOnline.xsl" StyleName="APA" Version="6"/>
+</file>
+
+<file path=customXml/item3.xml><?xml version="1.0" encoding="utf-8"?>
+<?mso-contentType ?>
+<FormTemplates xmlns="http://schemas.microsoft.com/sharepoint/v3/contenttype/forms">
+  <Display>DocumentLibraryForm</Display>
+  <Edit>DocumentLibraryForm</Edit>
+  <New>DocumentLibraryForm</New>
+</FormTemplates>
+</file>
+
+<file path=customXml/item4.xml><?xml version="1.0" encoding="utf-8"?>
 <ct:contentTypeSchema xmlns:ct="http://schemas.microsoft.com/office/2006/metadata/contentType" xmlns:ma="http://schemas.microsoft.com/office/2006/metadata/properties/metaAttributes" ct:_="" ma:_="" ma:contentTypeName="Document" ma:contentTypeID="0x01010079F111ED35F8CC479449609E8A0923A6" ma:contentTypeVersion="26" ma:contentTypeDescription="Create a new document." ma:contentTypeScope="" ma:versionID="ac37c1753acd5e330d2062ccec26ea66">
   <xsd:schema xmlns:xsd="http://www.w3.org/2001/XMLSchema" xmlns:xs="http://www.w3.org/2001/XMLSchema" xmlns:p="http://schemas.microsoft.com/office/2006/metadata/properties" xmlns:ns1="http://schemas.microsoft.com/sharepoint/v3" xmlns:ns2="71af3243-3dd4-4a8d-8c0d-dd76da1f02a5" xmlns:ns3="16c05727-aa75-4e4a-9b5f-8a80a1165891" xmlns:ns4="230e9df3-be65-4c73-a93b-d1236ebd677e" targetNamespace="http://schemas.microsoft.com/office/2006/metadata/properties" ma:root="true" ma:fieldsID="3b340c7101c92c5120abd06486f94548" ns1:_="" ns2:_="" ns3:_="" ns4:_="">
     <xsd:import namespace="http://schemas.microsoft.com/sharepoint/v3"/>
@@ -6023,40 +6052,35 @@
 </ct:contentTypeSchema>
 </file>
 
-<file path=customXml/item2.xml><?xml version="1.0" encoding="utf-8"?>
-<p:properties xmlns:p="http://schemas.microsoft.com/office/2006/metadata/properties" xmlns:xsi="http://www.w3.org/2001/XMLSchema-instance" xmlns:pc="http://schemas.microsoft.com/office/infopath/2007/PartnerControls">
-  <documentManagement>
-    <_ip_UnifiedCompliancePolicyUIAction xmlns="http://schemas.microsoft.com/sharepoint/v3" xsi:nil="true"/>
-    <Image xmlns="71af3243-3dd4-4a8d-8c0d-dd76da1f02a5">
-      <Url xsi:nil="true"/>
-      <Description xsi:nil="true"/>
-    </Image>
-    <Status xmlns="71af3243-3dd4-4a8d-8c0d-dd76da1f02a5">Not started</Status>
-    <Background xmlns="71af3243-3dd4-4a8d-8c0d-dd76da1f02a5">false</Background>
-    <_ip_UnifiedCompliancePolicyProperties xmlns="http://schemas.microsoft.com/sharepoint/v3" xsi:nil="true"/>
-    <ImageTagsTaxHTField xmlns="71af3243-3dd4-4a8d-8c0d-dd76da1f02a5">
-      <Terms xmlns="http://schemas.microsoft.com/office/infopath/2007/PartnerControls"/>
-    </ImageTagsTaxHTField>
-    <TaxCatchAll xmlns="230e9df3-be65-4c73-a93b-d1236ebd677e" xsi:nil="true"/>
-    <MediaServiceKeyPoints xmlns="71af3243-3dd4-4a8d-8c0d-dd76da1f02a5" xsi:nil="true"/>
-  </documentManagement>
-</p:properties>
+<file path=customXml/itemProps1.xml><?xml version="1.0" encoding="utf-8"?>
+<ds:datastoreItem xmlns:ds="http://schemas.openxmlformats.org/officeDocument/2006/customXml" ds:itemID="{0D8BC02A-DAED-42B7-8363-39B5486AAB0E}">
+  <ds:schemaRefs>
+    <ds:schemaRef ds:uri="http://schemas.microsoft.com/office/2006/metadata/properties"/>
+    <ds:schemaRef ds:uri="http://schemas.microsoft.com/office/infopath/2007/PartnerControls"/>
+    <ds:schemaRef ds:uri="http://schemas.microsoft.com/sharepoint/v3"/>
+    <ds:schemaRef ds:uri="71af3243-3dd4-4a8d-8c0d-dd76da1f02a5"/>
+    <ds:schemaRef ds:uri="230e9df3-be65-4c73-a93b-d1236ebd677e"/>
+  </ds:schemaRefs>
+</ds:datastoreItem>
 </file>
 
-<file path=customXml/item3.xml><?xml version="1.0" encoding="utf-8"?>
-<b:Sources xmlns:b="http://schemas.openxmlformats.org/officeDocument/2006/bibliography" xmlns="http://schemas.openxmlformats.org/officeDocument/2006/bibliography" SelectedStyle="\APASixthEditionOfficeOnline.xsl" StyleName="APA" Version="6"/>
+<file path=customXml/itemProps2.xml><?xml version="1.0" encoding="utf-8"?>
+<ds:datastoreItem xmlns:ds="http://schemas.openxmlformats.org/officeDocument/2006/customXml" ds:itemID="{5DE5833D-963C-4FD9-A759-901DE464185E}">
+  <ds:schemaRefs>
+    <ds:schemaRef ds:uri="http://schemas.openxmlformats.org/officeDocument/2006/bibliography"/>
+  </ds:schemaRefs>
+</ds:datastoreItem>
 </file>
 
-<file path=customXml/item4.xml><?xml version="1.0" encoding="utf-8"?>
-<?mso-contentType ?>
-<FormTemplates xmlns="http://schemas.microsoft.com/sharepoint/v3/contenttype/forms">
-  <Display>DocumentLibraryForm</Display>
-  <Edit>DocumentLibraryForm</Edit>
-  <New>DocumentLibraryForm</New>
-</FormTemplates>
+<file path=customXml/itemProps3.xml><?xml version="1.0" encoding="utf-8"?>
+<ds:datastoreItem xmlns:ds="http://schemas.openxmlformats.org/officeDocument/2006/customXml" ds:itemID="{F1519DE9-080E-4945-B540-5A5D12B9DCA7}">
+  <ds:schemaRefs>
+    <ds:schemaRef ds:uri="http://schemas.microsoft.com/sharepoint/v3/contenttype/forms"/>
+  </ds:schemaRefs>
+</ds:datastoreItem>
 </file>
 
-<file path=customXml/itemProps1.xml><?xml version="1.0" encoding="utf-8"?>
+<file path=customXml/itemProps4.xml><?xml version="1.0" encoding="utf-8"?>
 <ds:datastoreItem xmlns:ds="http://schemas.openxmlformats.org/officeDocument/2006/customXml" ds:itemID="{27BF6F2D-93C8-41BD-AABF-0C60619F086F}">
   <ds:schemaRefs>
     <ds:schemaRef ds:uri="http://schemas.microsoft.com/office/2006/metadata/contentType"/>
@@ -6077,34 +6101,6 @@
 </ds:datastoreItem>
 </file>
 
-<file path=customXml/itemProps2.xml><?xml version="1.0" encoding="utf-8"?>
-<ds:datastoreItem xmlns:ds="http://schemas.openxmlformats.org/officeDocument/2006/customXml" ds:itemID="{0D8BC02A-DAED-42B7-8363-39B5486AAB0E}">
-  <ds:schemaRefs>
-    <ds:schemaRef ds:uri="http://schemas.microsoft.com/office/2006/metadata/properties"/>
-    <ds:schemaRef ds:uri="http://schemas.microsoft.com/office/infopath/2007/PartnerControls"/>
-    <ds:schemaRef ds:uri="http://schemas.microsoft.com/sharepoint/v3"/>
-    <ds:schemaRef ds:uri="71af3243-3dd4-4a8d-8c0d-dd76da1f02a5"/>
-    <ds:schemaRef ds:uri="230e9df3-be65-4c73-a93b-d1236ebd677e"/>
-  </ds:schemaRefs>
-</ds:datastoreItem>
-</file>
-
-<file path=customXml/itemProps3.xml><?xml version="1.0" encoding="utf-8"?>
-<ds:datastoreItem xmlns:ds="http://schemas.openxmlformats.org/officeDocument/2006/customXml" ds:itemID="{5DE5833D-963C-4FD9-A759-901DE464185E}">
-  <ds:schemaRefs>
-    <ds:schemaRef ds:uri="http://schemas.openxmlformats.org/officeDocument/2006/bibliography"/>
-  </ds:schemaRefs>
-</ds:datastoreItem>
-</file>
-
-<file path=customXml/itemProps4.xml><?xml version="1.0" encoding="utf-8"?>
-<ds:datastoreItem xmlns:ds="http://schemas.openxmlformats.org/officeDocument/2006/customXml" ds:itemID="{F1519DE9-080E-4945-B540-5A5D12B9DCA7}">
-  <ds:schemaRefs>
-    <ds:schemaRef ds:uri="http://schemas.microsoft.com/sharepoint/v3/contenttype/forms"/>
-  </ds:schemaRefs>
-</ds:datastoreItem>
-</file>
-
 <file path=docMetadata/LabelInfo.xml><?xml version="1.0" encoding="utf-8"?>
 <clbl:labelList xmlns:clbl="http://schemas.microsoft.com/office/2020/mipLabelMetadata"/>
 </file>
</xml_diff>